<commit_message>
Node Rev.2:   DC-DC-Converter replaced by one with a smaller footprint
</commit_message>
<xml_diff>
--- a/Node_Rev2/Node_Description.docx
+++ b/Node_Rev2/Node_Description.docx
@@ -1082,6 +1082,7 @@
           <w:lang w:val="en-US"/>
         </w:rPr>
       </w:pPr>
+      <w:bookmarkStart w:id="0" w:name="_GoBack"/>
       <w:r>
         <w:rPr>
           <w:lang w:val="en-US"/>
@@ -1123,6 +1124,7 @@
         <w:t>.</w:t>
       </w:r>
     </w:p>
+    <w:bookmarkEnd w:id="0"/>
     <w:p>
       <w:pPr>
         <w:rPr>
@@ -1370,6 +1372,12 @@
                 <w:lang w:val="en-US"/>
               </w:rPr>
             </w:pPr>
+            <w:r>
+              <w:rPr>
+                <w:lang w:val="en-US"/>
+              </w:rPr>
+              <w:t>1</w:t>
+            </w:r>
           </w:p>
         </w:tc>
         <w:tc>
@@ -1491,6 +1499,12 @@
                 <w:lang w:val="en-US"/>
               </w:rPr>
             </w:pPr>
+            <w:r>
+              <w:rPr>
+                <w:lang w:val="en-US"/>
+              </w:rPr>
+              <w:t>2</w:t>
+            </w:r>
           </w:p>
         </w:tc>
         <w:tc>
@@ -1537,13 +1551,73 @@
               <w:rPr>
                 <w:lang w:val="en-US"/>
               </w:rPr>
-              <w:t>A closer look at the requirements for the power supply cables resulted in the above-mentioned conductor cross-section. With fewer wagons, the cross-section can be smaller. There is a small Excel file to assess this</w:t>
-            </w:r>
-            <w:r>
-              <w:rPr>
-                <w:lang w:val="en-US"/>
-              </w:rPr>
-              <w:t xml:space="preserve">  (</w:t>
+              <w:t>A closer look at the requirements for the power supply cables resulted in the above</w:t>
+            </w:r>
+            <w:r>
+              <w:rPr>
+                <w:lang w:val="en-US"/>
+              </w:rPr>
+              <w:t xml:space="preserve"> </w:t>
+            </w:r>
+            <w:r>
+              <w:rPr>
+                <w:lang w:val="en-US"/>
+              </w:rPr>
+              <w:t xml:space="preserve">mentioned conductor </w:t>
+            </w:r>
+            <w:r>
+              <w:rPr>
+                <w:lang w:val="en-US"/>
+              </w:rPr>
+              <w:t>diameter</w:t>
+            </w:r>
+            <w:r>
+              <w:rPr>
+                <w:lang w:val="en-US"/>
+              </w:rPr>
+              <w:t xml:space="preserve">. With fewer wagons, the </w:t>
+            </w:r>
+            <w:r>
+              <w:rPr>
+                <w:lang w:val="en-US"/>
+              </w:rPr>
+              <w:t>diameter</w:t>
+            </w:r>
+            <w:r>
+              <w:rPr>
+                <w:lang w:val="en-US"/>
+              </w:rPr>
+              <w:t xml:space="preserve"> can be smaller. There is a small Excel file to a</w:t>
+            </w:r>
+            <w:r>
+              <w:rPr>
+                <w:lang w:val="en-US"/>
+              </w:rPr>
+              <w:t>ddr</w:t>
+            </w:r>
+            <w:r>
+              <w:rPr>
+                <w:lang w:val="en-US"/>
+              </w:rPr>
+              <w:t>ess this</w:t>
+            </w:r>
+            <w:r>
+              <w:rPr>
+                <w:lang w:val="en-US"/>
+              </w:rPr>
+              <w:t xml:space="preserve">  </w:t>
+            </w:r>
+            <w:r>
+              <w:rPr>
+                <w:lang w:val="en-US"/>
+              </w:rPr>
+              <w:t xml:space="preserve">issue </w:t>
+            </w:r>
+            <w:r>
+              <w:rPr>
+                <w:lang w:val="en-US"/>
+              </w:rPr>
+              <w:t>(</w:t>
             </w:r>
             <w:r>
               <w:rPr>
@@ -1643,6 +1717,12 @@
                 <w:lang w:val="en-US"/>
               </w:rPr>
             </w:pPr>
+            <w:r>
+              <w:rPr>
+                <w:lang w:val="en-US"/>
+              </w:rPr>
+              <w:t>3</w:t>
+            </w:r>
           </w:p>
         </w:tc>
         <w:tc>
@@ -1675,7 +1755,19 @@
               <w:rPr>
                 <w:lang w:val="en-US"/>
               </w:rPr>
-              <w:t>When used as an RS485 node, the data line must be twisted in pairs. The conductor cross-section, on the other hand, is of no particular importance</w:t>
+              <w:t xml:space="preserve">When used as an RS485 node, the data line must be twisted in pairs. The conductor </w:t>
+            </w:r>
+            <w:r>
+              <w:rPr>
+                <w:lang w:val="en-US"/>
+              </w:rPr>
+              <w:t>diameter</w:t>
+            </w:r>
+            <w:r>
+              <w:rPr>
+                <w:lang w:val="en-US"/>
+              </w:rPr>
+              <w:t>, on the other hand, is of no particular importance</w:t>
             </w:r>
             <w:r>
               <w:rPr>
@@ -1753,8 +1845,6 @@
           <w:lang w:val="en-US"/>
         </w:rPr>
       </w:pPr>
-      <w:bookmarkStart w:id="0" w:name="_GoBack"/>
-      <w:bookmarkEnd w:id="0"/>
     </w:p>
     <w:p>
       <w:pPr>
@@ -1777,6 +1867,442 @@
     </w:p>
     <w:p>
       <w:pPr>
+        <w:rPr>
+          <w:lang w:val="en-US"/>
+        </w:rPr>
+      </w:pPr>
+      <w:r>
+        <w:rPr>
+          <w:noProof/>
+          <w:lang w:eastAsia="de-DE"/>
+        </w:rPr>
+        <mc:AlternateContent>
+          <mc:Choice Requires="wpg">
+            <w:drawing>
+              <wp:anchor distT="0" distB="0" distL="114300" distR="114300" simplePos="0" relativeHeight="251666432" behindDoc="0" locked="0" layoutInCell="1" allowOverlap="1">
+                <wp:simplePos x="0" y="0"/>
+                <wp:positionH relativeFrom="column">
+                  <wp:posOffset>1635</wp:posOffset>
+                </wp:positionH>
+                <wp:positionV relativeFrom="paragraph">
+                  <wp:posOffset>469333</wp:posOffset>
+                </wp:positionV>
+                <wp:extent cx="5758774" cy="1335931"/>
+                <wp:effectExtent l="0" t="0" r="0" b="17145"/>
+                <wp:wrapNone/>
+                <wp:docPr id="13" name="Gruppieren 13"/>
+                <wp:cNvGraphicFramePr/>
+                <a:graphic xmlns:a="http://schemas.openxmlformats.org/drawingml/2006/main">
+                  <a:graphicData uri="http://schemas.microsoft.com/office/word/2010/wordprocessingGroup">
+                    <wpg:wgp>
+                      <wpg:cNvGrpSpPr/>
+                      <wpg:grpSpPr>
+                        <a:xfrm>
+                          <a:off x="0" y="0"/>
+                          <a:ext cx="5758774" cy="1335931"/>
+                          <a:chOff x="0" y="0"/>
+                          <a:chExt cx="5758774" cy="1335931"/>
+                        </a:xfrm>
+                      </wpg:grpSpPr>
+                      <pic:pic xmlns:pic="http://schemas.openxmlformats.org/drawingml/2006/picture">
+                        <pic:nvPicPr>
+                          <pic:cNvPr id="2" name="Grafik 2"/>
+                          <pic:cNvPicPr>
+                            <a:picLocks noChangeAspect="1"/>
+                          </pic:cNvPicPr>
+                        </pic:nvPicPr>
+                        <pic:blipFill>
+                          <a:blip r:embed="rId18" cstate="print">
+                            <a:extLst>
+                              <a:ext uri="{28A0092B-C50C-407E-A947-70E740481C1C}">
+                                <a14:useLocalDpi xmlns:a14="http://schemas.microsoft.com/office/drawing/2010/main" val="0"/>
+                              </a:ext>
+                            </a:extLst>
+                          </a:blip>
+                          <a:stretch>
+                            <a:fillRect/>
+                          </a:stretch>
+                        </pic:blipFill>
+                        <pic:spPr>
+                          <a:xfrm>
+                            <a:off x="0" y="0"/>
+                            <a:ext cx="5758774" cy="1335931"/>
+                          </a:xfrm>
+                          <a:prstGeom prst="rect">
+                            <a:avLst/>
+                          </a:prstGeom>
+                        </pic:spPr>
+                      </pic:pic>
+                      <wpg:grpSp>
+                        <wpg:cNvPr id="12" name="Gruppieren 12"/>
+                        <wpg:cNvGrpSpPr/>
+                        <wpg:grpSpPr>
+                          <a:xfrm>
+                            <a:off x="265889" y="45395"/>
+                            <a:ext cx="5324475" cy="1289685"/>
+                            <a:chOff x="0" y="0"/>
+                            <a:chExt cx="5324705" cy="1289942"/>
+                          </a:xfrm>
+                        </wpg:grpSpPr>
+                        <wps:wsp>
+                          <wps:cNvPr id="4" name="Rechteck 4"/>
+                          <wps:cNvSpPr/>
+                          <wps:spPr>
+                            <a:xfrm>
+                              <a:off x="0" y="0"/>
+                              <a:ext cx="2296471" cy="258266"/>
+                            </a:xfrm>
+                            <a:prstGeom prst="rect">
+                              <a:avLst/>
+                            </a:prstGeom>
+                          </wps:spPr>
+                          <wps:style>
+                            <a:lnRef idx="1">
+                              <a:schemeClr val="accent5"/>
+                            </a:lnRef>
+                            <a:fillRef idx="2">
+                              <a:schemeClr val="accent5"/>
+                            </a:fillRef>
+                            <a:effectRef idx="1">
+                              <a:schemeClr val="accent5"/>
+                            </a:effectRef>
+                            <a:fontRef idx="minor">
+                              <a:schemeClr val="dk1"/>
+                            </a:fontRef>
+                          </wps:style>
+                          <wps:txbx>
+                            <w:txbxContent>
+                              <w:p>
+                                <w:pPr>
+                                  <w:jc w:val="center"/>
+                                </w:pPr>
+                                <w:r>
+                                  <w:t>Left or Frontside</w:t>
+                                </w:r>
+                              </w:p>
+                            </w:txbxContent>
+                          </wps:txbx>
+                          <wps:bodyPr rot="0" spcFirstLastPara="0" vertOverflow="overflow" horzOverflow="overflow" vert="horz" wrap="square" lIns="91440" tIns="45720" rIns="91440" bIns="45720" numCol="1" spcCol="0" rtlCol="0" fromWordArt="0" anchor="ctr" anchorCtr="0" forceAA="0" compatLnSpc="1">
+                            <a:prstTxWarp prst="textNoShape">
+                              <a:avLst/>
+                            </a:prstTxWarp>
+                            <a:noAutofit/>
+                          </wps:bodyPr>
+                        </wps:wsp>
+                        <wps:wsp>
+                          <wps:cNvPr id="8" name="Rechteck 8"/>
+                          <wps:cNvSpPr/>
+                          <wps:spPr>
+                            <a:xfrm>
+                              <a:off x="3028545" y="0"/>
+                              <a:ext cx="2296160" cy="257810"/>
+                            </a:xfrm>
+                            <a:prstGeom prst="rect">
+                              <a:avLst/>
+                            </a:prstGeom>
+                          </wps:spPr>
+                          <wps:style>
+                            <a:lnRef idx="1">
+                              <a:schemeClr val="accent5"/>
+                            </a:lnRef>
+                            <a:fillRef idx="2">
+                              <a:schemeClr val="accent5"/>
+                            </a:fillRef>
+                            <a:effectRef idx="1">
+                              <a:schemeClr val="accent5"/>
+                            </a:effectRef>
+                            <a:fontRef idx="minor">
+                              <a:schemeClr val="dk1"/>
+                            </a:fontRef>
+                          </wps:style>
+                          <wps:txbx>
+                            <w:txbxContent>
+                              <w:p>
+                                <w:pPr>
+                                  <w:jc w:val="center"/>
+                                </w:pPr>
+                                <w:r>
+                                  <w:t>Right- od Backside</w:t>
+                                </w:r>
+                              </w:p>
+                            </w:txbxContent>
+                          </wps:txbx>
+                          <wps:bodyPr rot="0" spcFirstLastPara="0" vertOverflow="overflow" horzOverflow="overflow" vert="horz" wrap="square" lIns="91440" tIns="45720" rIns="91440" bIns="45720" numCol="1" spcCol="0" rtlCol="0" fromWordArt="0" anchor="ctr" anchorCtr="0" forceAA="0" compatLnSpc="1">
+                            <a:prstTxWarp prst="textNoShape">
+                              <a:avLst/>
+                            </a:prstTxWarp>
+                            <a:noAutofit/>
+                          </wps:bodyPr>
+                        </wps:wsp>
+                        <wps:wsp>
+                          <wps:cNvPr id="9" name="Rechteck 9"/>
+                          <wps:cNvSpPr/>
+                          <wps:spPr>
+                            <a:xfrm>
+                              <a:off x="123217" y="1011676"/>
+                              <a:ext cx="1789430" cy="271780"/>
+                            </a:xfrm>
+                            <a:prstGeom prst="rect">
+                              <a:avLst/>
+                            </a:prstGeom>
+                          </wps:spPr>
+                          <wps:style>
+                            <a:lnRef idx="1">
+                              <a:schemeClr val="accent4"/>
+                            </a:lnRef>
+                            <a:fillRef idx="2">
+                              <a:schemeClr val="accent4"/>
+                            </a:fillRef>
+                            <a:effectRef idx="1">
+                              <a:schemeClr val="accent4"/>
+                            </a:effectRef>
+                            <a:fontRef idx="minor">
+                              <a:schemeClr val="dk1"/>
+                            </a:fontRef>
+                          </wps:style>
+                          <wps:txbx>
+                            <w:txbxContent>
+                              <w:p>
+                                <w:pPr>
+                                  <w:jc w:val="center"/>
+                                </w:pPr>
+                                <w:r>
+                                  <w:t>+12V | SDA | SCL | GND</w:t>
+                                </w:r>
+                              </w:p>
+                            </w:txbxContent>
+                          </wps:txbx>
+                          <wps:bodyPr rot="0" spcFirstLastPara="0" vertOverflow="overflow" horzOverflow="overflow" vert="horz" wrap="square" lIns="91440" tIns="45720" rIns="91440" bIns="45720" numCol="1" spcCol="0" rtlCol="0" fromWordArt="0" anchor="ctr" anchorCtr="0" forceAA="0" compatLnSpc="1">
+                            <a:prstTxWarp prst="textNoShape">
+                              <a:avLst/>
+                            </a:prstTxWarp>
+                            <a:noAutofit/>
+                          </wps:bodyPr>
+                        </wps:wsp>
+                        <wps:wsp>
+                          <wps:cNvPr id="11" name="Rechteck 11"/>
+                          <wps:cNvSpPr/>
+                          <wps:spPr>
+                            <a:xfrm>
+                              <a:off x="3287949" y="1018162"/>
+                              <a:ext cx="1789430" cy="271780"/>
+                            </a:xfrm>
+                            <a:prstGeom prst="rect">
+                              <a:avLst/>
+                            </a:prstGeom>
+                          </wps:spPr>
+                          <wps:style>
+                            <a:lnRef idx="1">
+                              <a:schemeClr val="accent4"/>
+                            </a:lnRef>
+                            <a:fillRef idx="2">
+                              <a:schemeClr val="accent4"/>
+                            </a:fillRef>
+                            <a:effectRef idx="1">
+                              <a:schemeClr val="accent4"/>
+                            </a:effectRef>
+                            <a:fontRef idx="minor">
+                              <a:schemeClr val="dk1"/>
+                            </a:fontRef>
+                          </wps:style>
+                          <wps:txbx>
+                            <w:txbxContent>
+                              <w:p>
+                                <w:pPr>
+                                  <w:jc w:val="center"/>
+                                </w:pPr>
+                                <w:r>
+                                  <w:t>+12V | SDA | SCL | GND</w:t>
+                                </w:r>
+                              </w:p>
+                            </w:txbxContent>
+                          </wps:txbx>
+                          <wps:bodyPr rot="0" spcFirstLastPara="0" vertOverflow="overflow" horzOverflow="overflow" vert="horz" wrap="square" lIns="91440" tIns="45720" rIns="91440" bIns="45720" numCol="1" spcCol="0" rtlCol="0" fromWordArt="0" anchor="ctr" anchorCtr="0" forceAA="0" compatLnSpc="1">
+                            <a:prstTxWarp prst="textNoShape">
+                              <a:avLst/>
+                            </a:prstTxWarp>
+                            <a:noAutofit/>
+                          </wps:bodyPr>
+                        </wps:wsp>
+                      </wpg:grpSp>
+                    </wpg:wgp>
+                  </a:graphicData>
+                </a:graphic>
+              </wp:anchor>
+            </w:drawing>
+          </mc:Choice>
+          <mc:Fallback>
+            <w:pict>
+              <v:group id="Gruppieren 13" o:spid="_x0000_s1026" style="position:absolute;margin-left:.15pt;margin-top:36.95pt;width:453.45pt;height:105.2pt;z-index:251666432" coordsize="57587,13359" o:gfxdata="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">
+                <v:shapetype id="_x0000_t75" coordsize="21600,21600" o:spt="75" o:preferrelative="t" path="m@4@5l@4@11@9@11@9@5xe" filled="f" stroked="f">
+                  <v:stroke joinstyle="miter"/>
+                  <v:formulas>
+                    <v:f eqn="if lineDrawn pixelLineWidth 0"/>
+                    <v:f eqn="sum @0 1 0"/>
+                    <v:f eqn="sum 0 0 @1"/>
+                    <v:f eqn="prod @2 1 2"/>
+                    <v:f eqn="prod @3 21600 pixelWidth"/>
+                    <v:f eqn="prod @3 21600 pixelHeight"/>
+                    <v:f eqn="sum @0 0 1"/>
+                    <v:f eqn="prod @6 1 2"/>
+                    <v:f eqn="prod @7 21600 pixelWidth"/>
+                    <v:f eqn="sum @8 21600 0"/>
+                    <v:f eqn="prod @7 21600 pixelHeight"/>
+                    <v:f eqn="sum @10 21600 0"/>
+                  </v:formulas>
+                  <v:path o:extrusionok="f" gradientshapeok="t" o:connecttype="rect"/>
+                  <o:lock v:ext="edit" aspectratio="t"/>
+                </v:shapetype>
+                <v:shape id="Grafik 2" o:spid="_x0000_s1027" type="#_x0000_t75" style="position:absolute;width:57587;height:13359;visibility:visible;mso-wrap-style:square" o:gfxdata="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">
+                  <v:imagedata r:id="rId19" o:title=""/>
+                  <v:path arrowok="t"/>
+                </v:shape>
+                <v:group id="Gruppieren 12" o:spid="_x0000_s1028" style="position:absolute;left:2658;top:453;width:53245;height:12897" coordsize="53247,12899" o:gfxdata="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">
+                  <v:rect id="Rechteck 4" o:spid="_x0000_s1029" style="position:absolute;width:22964;height:2582;visibility:visible;mso-wrap-style:square;v-text-anchor:middle" o:gfxdata="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" fillcolor="#060f17 [328]" strokecolor="#5b9bd5 [3208]" strokeweight=".5pt">
+                    <v:fill color2="#03070b [168]" rotate="t" colors="0 #b1cbe9;.5 #a3c1e5;1 #92b9e4" focus="100%" type="gradient">
+                      <o:fill v:ext="view" type="gradientUnscaled"/>
+                    </v:fill>
+                    <v:textbox>
+                      <w:txbxContent>
+                        <w:p>
+                          <w:pPr>
+                            <w:jc w:val="center"/>
+                          </w:pPr>
+                          <w:r>
+                            <w:t>Left or Frontside</w:t>
+                          </w:r>
+                        </w:p>
+                      </w:txbxContent>
+                    </v:textbox>
+                  </v:rect>
+                  <v:rect id="Rechteck 8" o:spid="_x0000_s1030" style="position:absolute;left:30285;width:22962;height:2578;visibility:visible;mso-wrap-style:square;v-text-anchor:middle" o:gfxdata="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" fillcolor="#060f17 [328]" strokecolor="#5b9bd5 [3208]" strokeweight=".5pt">
+                    <v:fill color2="#03070b [168]" rotate="t" colors="0 #b1cbe9;.5 #a3c1e5;1 #92b9e4" focus="100%" type="gradient">
+                      <o:fill v:ext="view" type="gradientUnscaled"/>
+                    </v:fill>
+                    <v:textbox>
+                      <w:txbxContent>
+                        <w:p>
+                          <w:pPr>
+                            <w:jc w:val="center"/>
+                          </w:pPr>
+                          <w:r>
+                            <w:t>Right- od Backside</w:t>
+                          </w:r>
+                        </w:p>
+                      </w:txbxContent>
+                    </v:textbox>
+                  </v:rect>
+                  <v:rect id="Rechteck 9" o:spid="_x0000_s1031" style="position:absolute;left:1232;top:10116;width:17894;height:2718;visibility:visible;mso-wrap-style:square;v-text-anchor:middle" o:gfxdata="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" fillcolor="#191200 [327]" strokecolor="#ffc000 [3207]" strokeweight=".5pt">
+                    <v:fill color2="#0c0900 [167]" rotate="t" colors="0 #ffdd9c;.5 #ffd78e;1 #ffd479" focus="100%" type="gradient">
+                      <o:fill v:ext="view" type="gradientUnscaled"/>
+                    </v:fill>
+                    <v:textbox>
+                      <w:txbxContent>
+                        <w:p>
+                          <w:pPr>
+                            <w:jc w:val="center"/>
+                          </w:pPr>
+                          <w:r>
+                            <w:t>+12V | SDA | SCL | GND</w:t>
+                          </w:r>
+                        </w:p>
+                      </w:txbxContent>
+                    </v:textbox>
+                  </v:rect>
+                  <v:rect id="Rechteck 11" o:spid="_x0000_s1032" style="position:absolute;left:32879;top:10181;width:17894;height:2718;visibility:visible;mso-wrap-style:square;v-text-anchor:middle" o:gfxdata="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" fillcolor="#191200 [327]" strokecolor="#ffc000 [3207]" strokeweight=".5pt">
+                    <v:fill color2="#0c0900 [167]" rotate="t" colors="0 #ffdd9c;.5 #ffd78e;1 #ffd479" focus="100%" type="gradient">
+                      <o:fill v:ext="view" type="gradientUnscaled"/>
+                    </v:fill>
+                    <v:textbox>
+                      <w:txbxContent>
+                        <w:p>
+                          <w:pPr>
+                            <w:jc w:val="center"/>
+                          </w:pPr>
+                          <w:r>
+                            <w:t>+12V | SDA | SCL | GND</w:t>
+                          </w:r>
+                        </w:p>
+                      </w:txbxContent>
+                    </v:textbox>
+                  </v:rect>
+                </v:group>
+              </v:group>
+            </w:pict>
+          </mc:Fallback>
+        </mc:AlternateContent>
+      </w:r>
+      <w:r>
+        <w:rPr>
+          <w:lang w:val="en-US"/>
+        </w:rPr>
+        <w:t>To ensure interop</w:t>
+      </w:r>
+      <w:r>
+        <w:rPr>
+          <w:lang w:val="en-US"/>
+        </w:rPr>
+        <w:t>e</w:t>
+      </w:r>
+      <w:r>
+        <w:rPr>
+          <w:lang w:val="en-US"/>
+        </w:rPr>
+        <w:t xml:space="preserve">rability, we </w:t>
+      </w:r>
+      <w:r>
+        <w:rPr>
+          <w:lang w:val="en-US"/>
+        </w:rPr>
+        <w:t xml:space="preserve">also </w:t>
+      </w:r>
+      <w:r>
+        <w:rPr>
+          <w:lang w:val="en-US"/>
+        </w:rPr>
+        <w:t>need to agree on a common physical layer. This means primarily orientation and signals on each pin of the connector.</w:t>
+      </w:r>
+    </w:p>
+    <w:p>
+      <w:pPr>
+        <w:rPr>
+          <w:lang w:val="en-US"/>
+        </w:rPr>
+      </w:pPr>
+    </w:p>
+    <w:p>
+      <w:pPr>
+        <w:rPr>
+          <w:lang w:val="en-US"/>
+        </w:rPr>
+      </w:pPr>
+    </w:p>
+    <w:p>
+      <w:pPr>
+        <w:rPr>
+          <w:lang w:val="en-US"/>
+        </w:rPr>
+      </w:pPr>
+    </w:p>
+    <w:p>
+      <w:pPr>
+        <w:rPr>
+          <w:rFonts w:asciiTheme="majorHAnsi" w:eastAsiaTheme="majorEastAsia" w:hAnsiTheme="majorHAnsi" w:cstheme="majorBidi"/>
+          <w:color w:val="2F5496" w:themeColor="accent1" w:themeShade="BF"/>
+          <w:sz w:val="32"/>
+          <w:szCs w:val="32"/>
+          <w:lang w:val="en-US"/>
+        </w:rPr>
+      </w:pPr>
+      <w:r>
+        <w:rPr>
+          <w:lang w:val="en-US"/>
+        </w:rPr>
+        <w:br w:type="page"/>
+      </w:r>
+    </w:p>
+    <w:p>
+      <w:pPr>
         <w:pStyle w:val="berschrift1"/>
         <w:rPr>
           <w:lang w:val="en-US"/>
@@ -1786,6 +2312,7 @@
         <w:rPr>
           <w:lang w:val="en-US"/>
         </w:rPr>
+        <w:lastRenderedPageBreak/>
         <w:t>Sources</w:t>
       </w:r>
     </w:p>
@@ -1833,7 +2360,7 @@
         </w:rPr>
         <w:tab/>
       </w:r>
-      <w:hyperlink r:id="rId18" w:history="1">
+      <w:hyperlink r:id="rId20" w:history="1">
         <w:r>
           <w:rPr>
             <w:rStyle w:val="Hyperlink"/>
@@ -1894,7 +2421,7 @@
         </w:rPr>
         <w:tab/>
       </w:r>
-      <w:hyperlink r:id="rId19" w:history="1">
+      <w:hyperlink r:id="rId21" w:history="1">
         <w:r>
           <w:rPr>
             <w:rStyle w:val="Hyperlink"/>
@@ -1948,7 +2475,7 @@
         </w:rPr>
         <w:tab/>
       </w:r>
-      <w:hyperlink r:id="rId20" w:history="1">
+      <w:hyperlink r:id="rId22" w:history="1">
         <w:r>
           <w:rPr>
             <w:rStyle w:val="Hyperlink"/>
@@ -2002,7 +2529,7 @@
         </w:rPr>
         <w:tab/>
       </w:r>
-      <w:hyperlink r:id="rId21" w:history="1">
+      <w:hyperlink r:id="rId23" w:history="1">
         <w:r>
           <w:rPr>
             <w:rStyle w:val="Hyperlink"/>
@@ -2042,8 +2569,8 @@
       </w:pPr>
     </w:p>
     <w:sectPr>
-      <w:headerReference w:type="default" r:id="rId22"/>
-      <w:footerReference w:type="default" r:id="rId23"/>
+      <w:headerReference w:type="default" r:id="rId24"/>
+      <w:footerReference w:type="default" r:id="rId25"/>
       <w:pgSz w:w="11906" w:h="16838"/>
       <w:pgMar w:top="1417" w:right="1417" w:bottom="1134" w:left="1417" w:header="708" w:footer="708" w:gutter="0"/>
       <w:cols w:space="708"/>
@@ -2140,27 +2667,14 @@
     <w:r>
       <w:t>/</w:t>
     </w:r>
-    <w:r>
-      <w:fldChar w:fldCharType="begin"/>
-    </w:r>
-    <w:r>
-      <w:instrText xml:space="preserve"> NUMPAGES   \* MERGEFORMAT </w:instrText>
-    </w:r>
-    <w:r>
-      <w:fldChar w:fldCharType="separate"/>
-    </w:r>
-    <w:r>
-      <w:rPr>
-        <w:noProof/>
-      </w:rPr>
-      <w:t>3</w:t>
-    </w:r>
-    <w:r>
-      <w:rPr>
-        <w:noProof/>
-      </w:rPr>
-      <w:fldChar w:fldCharType="end"/>
-    </w:r>
+    <w:fldSimple w:instr=" NUMPAGES   \* MERGEFORMAT ">
+      <w:r>
+        <w:rPr>
+          <w:noProof/>
+        </w:rPr>
+        <w:t>4</w:t>
+      </w:r>
+    </w:fldSimple>
     <w:r>
       <w:t xml:space="preserve"> </w:t>
     </w:r>
@@ -4324,7 +4838,7 @@
   <a:extraClrSchemeLst/>
   <a:extLst>
     <a:ext uri="{05A4C25C-085E-4340-85A3-A5531E510DB2}">
-      <thm15:themeFamily xmlns:thm15="http://schemas.microsoft.com/office/thememl/2012/main" xmlns="" name="Office Theme" id="{62F939B6-93AF-4DB8-9C6B-D6C7DFDC589F}" vid="{4A3C46E8-61CC-4603-A589-7422A47A8E4A}"/>
+      <thm15:themeFamily xmlns="" xmlns:thm15="http://schemas.microsoft.com/office/thememl/2012/main" name="Office Theme" id="{62F939B6-93AF-4DB8-9C6B-D6C7DFDC589F}" vid="{4A3C46E8-61CC-4603-A589-7422A47A8E4A}"/>
     </a:ext>
   </a:extLst>
 </a:theme>

</xml_diff>